<commit_message>
Update LEKCJA8-JakPracowacZVisualStudio.docx i LEKCJA8-JakPracowacZVisualStudio.pdf
</commit_message>
<xml_diff>
--- a/Tydzien1/Lekcja8/LEKCJA8-JakPracowacZVisualStudio.docx
+++ b/Tydzien1/Lekcja8/LEKCJA8-JakPracowacZVisualStudio.docx
@@ -29,13 +29,13 @@
         <mc:AlternateContent>
           <mc:Choice Requires="wpg">
             <w:drawing>
-              <wp:anchor distT="0" distB="0" distL="114300" distR="114300" simplePos="0" relativeHeight="251663360" behindDoc="0" locked="0" layoutInCell="1" allowOverlap="1" wp14:anchorId="24CD08D7" wp14:editId="34A42952">
+              <wp:anchor distT="0" distB="0" distL="114300" distR="114300" simplePos="0" relativeHeight="251663360" behindDoc="0" locked="0" layoutInCell="1" allowOverlap="1" wp14:anchorId="24CD08D7" wp14:editId="4A7B4B44">
                 <wp:simplePos x="0" y="0"/>
-                <wp:positionH relativeFrom="column">
-                  <wp:posOffset>12700</wp:posOffset>
+                <wp:positionH relativeFrom="page">
+                  <wp:align>right</wp:align>
                 </wp:positionH>
                 <wp:positionV relativeFrom="paragraph">
-                  <wp:posOffset>267059</wp:posOffset>
+                  <wp:posOffset>521989</wp:posOffset>
                 </wp:positionV>
                 <wp:extent cx="6647851" cy="1600835"/>
                 <wp:effectExtent l="0" t="0" r="635" b="18415"/>
@@ -81,6 +81,7 @@
                               <w:r>
                                 <w:t xml:space="preserve">IDE (ang. </w:t>
                               </w:r>
+                              <w:proofErr w:type="spellStart"/>
                               <w:r>
                                 <w:rPr>
                                   <w:i/>
@@ -88,6 +89,7 @@
                                 </w:rPr>
                                 <w:t>integrated</w:t>
                               </w:r>
+                              <w:proofErr w:type="spellEnd"/>
                               <w:r>
                                 <w:rPr>
                                   <w:i/>
@@ -160,12 +162,18 @@
                     </wpg:wgp>
                   </a:graphicData>
                 </a:graphic>
+                <wp14:sizeRelH relativeFrom="margin">
+                  <wp14:pctWidth>0</wp14:pctWidth>
+                </wp14:sizeRelH>
+                <wp14:sizeRelV relativeFrom="margin">
+                  <wp14:pctHeight>0</wp14:pctHeight>
+                </wp14:sizeRelV>
               </wp:anchor>
             </w:drawing>
           </mc:Choice>
           <mc:Fallback>
             <w:pict>
-              <v:group w14:anchorId="24CD08D7" id="Grupa 5" o:spid="_x0000_s1026" style="position:absolute;margin-left:1pt;margin-top:21.05pt;width:523.45pt;height:126.05pt;z-index:251663360" coordsize="66478,16008" o:gfxdata="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">
+              <v:group w14:anchorId="24CD08D7" id="Grupa 5" o:spid="_x0000_s1026" style="position:absolute;margin-left:472.25pt;margin-top:41.1pt;width:523.45pt;height:126.05pt;z-index:251663360;mso-position-horizontal:right;mso-position-horizontal-relative:page;mso-width-relative:margin;mso-height-relative:margin" coordsize="66478,16008" o:gfxdata="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">
                 <v:shapetype id="_x0000_t202" coordsize="21600,21600" o:spt="202" path="m,l,21600r21600,l21600,xe">
                   <v:stroke joinstyle="miter"/>
                   <v:path gradientshapeok="t" o:connecttype="rect"/>
@@ -177,6 +185,7 @@
                         <w:r>
                           <w:t xml:space="preserve">IDE (ang. </w:t>
                         </w:r>
+                        <w:proofErr w:type="spellStart"/>
                         <w:r>
                           <w:rPr>
                             <w:i/>
@@ -184,6 +193,7 @@
                           </w:rPr>
                           <w:t>integrated</w:t>
                         </w:r>
+                        <w:proofErr w:type="spellEnd"/>
                         <w:r>
                           <w:rPr>
                             <w:i/>
@@ -229,25 +239,57 @@
                     </w:txbxContent>
                   </v:textbox>
                 </v:shape>
-                <w10:wrap type="square"/>
+                <w10:wrap type="square" anchorx="page"/>
               </v:group>
             </w:pict>
           </mc:Fallback>
         </mc:AlternateContent>
       </w:r>
       <w:r>
+        <w:t xml:space="preserve">Na potrzeby tej lekcji wykorzystamy zmodyfikowany program z lekcji poprzedniej - </w:t>
+      </w:r>
+      <w:hyperlink r:id="rId8" w:history="1">
+        <w:proofErr w:type="spellStart"/>
+        <w:r>
+          <w:rPr>
+            <w:rStyle w:val="Hipercze"/>
+          </w:rPr>
+          <w:t>HelloW</w:t>
+        </w:r>
+        <w:r>
+          <w:rPr>
+            <w:rStyle w:val="Hipercze"/>
+          </w:rPr>
+          <w:t>o</w:t>
+        </w:r>
+        <w:r>
+          <w:rPr>
+            <w:rStyle w:val="Hipercze"/>
+          </w:rPr>
+          <w:t>rld</w:t>
+        </w:r>
+        <w:proofErr w:type="spellEnd"/>
+      </w:hyperlink>
+      <w:r>
+        <w:t xml:space="preserve">. </w:t>
+      </w:r>
+      <w:r>
         <w:t>W tej lekcji poznajemy podstawowy układ IDE w którym będziemy pracować – Visual Studio.</w:t>
       </w:r>
     </w:p>
     <w:p>
       <w:pPr>
-        <w:rPr>
-          <w:b/>
-          <w:bCs/>
-          <w:sz w:val="24"/>
-          <w:szCs w:val="24"/>
+        <w:pStyle w:val="Nagwek1"/>
+        <w:rPr>
+          <w:color w:val="auto"/>
         </w:rPr>
       </w:pPr>
+      <w:r>
+        <w:rPr>
+          <w:color w:val="auto"/>
+        </w:rPr>
+        <w:t>Podstawowe okno programu Visual Studio</w:t>
+      </w:r>
     </w:p>
     <w:p>
       <w:pPr>
@@ -347,6 +389,7 @@
                                 <w:sz w:val="10"/>
                                 <w:szCs w:val="10"/>
                               </w:rPr>
+                              <w:instrText xml:space="preserve"> \* MERGEFORMAT </w:instrText>
                             </w:r>
                             <w:r>
                               <w:rPr>
@@ -354,7 +397,6 @@
                                 <w:sz w:val="10"/>
                                 <w:szCs w:val="10"/>
                               </w:rPr>
-                              <w:instrText xml:space="preserve"> \* MERGEFORMAT </w:instrText>
                             </w:r>
                             <w:r>
                               <w:rPr>
@@ -438,6 +480,7 @@
                           <w:sz w:val="10"/>
                           <w:szCs w:val="10"/>
                         </w:rPr>
+                        <w:instrText xml:space="preserve"> \* MERGEFORMAT </w:instrText>
                       </w:r>
                       <w:r>
                         <w:rPr>
@@ -445,7 +488,6 @@
                           <w:sz w:val="10"/>
                           <w:szCs w:val="10"/>
                         </w:rPr>
-                        <w:instrText xml:space="preserve"> \* MERGEFORMAT </w:instrText>
                       </w:r>
                       <w:r>
                         <w:rPr>
@@ -580,8 +622,8 @@
                             <w:r>
                               <w:rPr>
                                 <w:color w:val="FF0000"/>
-                                <w:sz w:val="32"/>
-                                <w:szCs w:val="32"/>
+                                <w:sz w:val="26"/>
+                                <w:szCs w:val="26"/>
                               </w:rPr>
                               <w:t>Okno edytora kodu</w:t>
                             </w:r>
@@ -665,8 +707,8 @@
                       <w:r>
                         <w:rPr>
                           <w:color w:val="FF0000"/>
-                          <w:sz w:val="32"/>
-                          <w:szCs w:val="32"/>
+                          <w:sz w:val="26"/>
+                          <w:szCs w:val="26"/>
                         </w:rPr>
                         <w:t>Okno edytora kodu</w:t>
                       </w:r>
@@ -788,7 +830,7 @@
                                   <w14:bevel/>
                                 </w14:textOutline>
                               </w:rPr>
-                              <w:instrText xml:space="preserve"> REF _Ref80111527 \h </w:instrText>
+                              <w:instrText xml:space="preserve"> REF _Ref80111527 \h  \* MERGEFORMAT </w:instrText>
                             </w:r>
                             <w:r>
                               <w:rPr>
@@ -813,7 +855,15 @@
                                   <w14:bevel/>
                                 </w14:textOutline>
                               </w:rPr>
-                              <w:instrText xml:space="preserve"> \* MERGEFORMAT </w:instrText>
+                              <w:fldChar w:fldCharType="separate"/>
+                            </w:r>
+                            <w:r>
+                              <w:rPr>
+                                <w:color w:val="FFD966" w:themeColor="accent4" w:themeTint="99"/>
+                                <w:sz w:val="14"/>
+                                <w:szCs w:val="14"/>
+                              </w:rPr>
+                              <w:t>Pasek narzędzi</w:t>
                             </w:r>
                             <w:r>
                               <w:rPr>
@@ -826,28 +876,7 @@
                                   <w14:bevel/>
                                 </w14:textOutline>
                               </w:rPr>
-                              <w:fldChar w:fldCharType="separate"/>
-                            </w:r>
-                            <w:r>
-                              <w:rPr>
-                                <w:color w:val="FFD966" w:themeColor="accent4" w:themeTint="99"/>
-                                <w:sz w:val="14"/>
-                                <w:szCs w:val="14"/>
-                              </w:rPr>
-                              <w:t>Pasek narzędzi</w:t>
-                            </w:r>
-                            <w:r>
-                              <w:rPr>
-                                <w:color w:val="FFE599" w:themeColor="accent4" w:themeTint="66"/>
-                                <w:sz w:val="14"/>
-                                <w:szCs w:val="14"/>
-                                <w14:textOutline w14:w="9525" w14:cap="rnd" w14:cmpd="sng" w14:algn="ctr">
-                                  <w14:noFill/>
-                                  <w14:prstDash w14:val="solid"/>
-                                  <w14:bevel/>
-                                </w14:textOutline>
-                              </w:rPr>
-                              <w:t xml:space="preserve">  </w:t>
+                              <w:t xml:space="preserve">   </w:t>
                             </w:r>
                             <w:r>
                               <w:rPr>
@@ -942,7 +971,7 @@
                             <w14:bevel/>
                           </w14:textOutline>
                         </w:rPr>
-                        <w:instrText xml:space="preserve"> REF _Ref80111527 \h </w:instrText>
+                        <w:instrText xml:space="preserve"> REF _Ref80111527 \h  \* MERGEFORMAT </w:instrText>
                       </w:r>
                       <w:r>
                         <w:rPr>
@@ -967,7 +996,15 @@
                             <w14:bevel/>
                           </w14:textOutline>
                         </w:rPr>
-                        <w:instrText xml:space="preserve"> \* MERGEFORMAT </w:instrText>
+                        <w:fldChar w:fldCharType="separate"/>
+                      </w:r>
+                      <w:r>
+                        <w:rPr>
+                          <w:color w:val="FFD966" w:themeColor="accent4" w:themeTint="99"/>
+                          <w:sz w:val="14"/>
+                          <w:szCs w:val="14"/>
+                        </w:rPr>
+                        <w:t>Pasek narzędzi</w:t>
                       </w:r>
                       <w:r>
                         <w:rPr>
@@ -980,28 +1017,7 @@
                             <w14:bevel/>
                           </w14:textOutline>
                         </w:rPr>
-                        <w:fldChar w:fldCharType="separate"/>
-                      </w:r>
-                      <w:r>
-                        <w:rPr>
-                          <w:color w:val="FFD966" w:themeColor="accent4" w:themeTint="99"/>
-                          <w:sz w:val="14"/>
-                          <w:szCs w:val="14"/>
-                        </w:rPr>
-                        <w:t>Pasek narzędzi</w:t>
-                      </w:r>
-                      <w:r>
-                        <w:rPr>
-                          <w:color w:val="FFE599" w:themeColor="accent4" w:themeTint="66"/>
-                          <w:sz w:val="14"/>
-                          <w:szCs w:val="14"/>
-                          <w14:textOutline w14:w="9525" w14:cap="rnd" w14:cmpd="sng" w14:algn="ctr">
-                            <w14:noFill/>
-                            <w14:prstDash w14:val="solid"/>
-                            <w14:bevel/>
-                          </w14:textOutline>
-                        </w:rPr>
-                        <w:t xml:space="preserve">  </w:t>
+                        <w:t xml:space="preserve">   </w:t>
                       </w:r>
                       <w:r>
                         <w:rPr>
@@ -1124,7 +1140,7 @@
                                 <w:sz w:val="32"/>
                                 <w:szCs w:val="32"/>
                               </w:rPr>
-                              <w:instrText xml:space="preserve"> REF _Ref78802659 \p \h </w:instrText>
+                              <w:instrText xml:space="preserve"> REF _Ref78802659 \p \h  \* MERGEFORMAT </w:instrText>
                             </w:r>
                             <w:r>
                               <w:rPr>
@@ -1132,14 +1148,6 @@
                                 <w:sz w:val="32"/>
                                 <w:szCs w:val="32"/>
                               </w:rPr>
-                            </w:r>
-                            <w:r>
-                              <w:rPr>
-                                <w:color w:val="B4C6E7" w:themeColor="accent1" w:themeTint="66"/>
-                                <w:sz w:val="32"/>
-                                <w:szCs w:val="32"/>
-                              </w:rPr>
-                              <w:instrText xml:space="preserve"> \* MERGEFORMAT </w:instrText>
                             </w:r>
                             <w:r>
                               <w:rPr>
@@ -1211,7 +1219,7 @@
                           <w:sz w:val="32"/>
                           <w:szCs w:val="32"/>
                         </w:rPr>
-                        <w:instrText xml:space="preserve"> REF _Ref78802659 \p \h </w:instrText>
+                        <w:instrText xml:space="preserve"> REF _Ref78802659 \p \h  \* MERGEFORMAT </w:instrText>
                       </w:r>
                       <w:r>
                         <w:rPr>
@@ -1219,14 +1227,6 @@
                           <w:sz w:val="32"/>
                           <w:szCs w:val="32"/>
                         </w:rPr>
-                      </w:r>
-                      <w:r>
-                        <w:rPr>
-                          <w:color w:val="B4C6E7" w:themeColor="accent1" w:themeTint="66"/>
-                          <w:sz w:val="32"/>
-                          <w:szCs w:val="32"/>
-                        </w:rPr>
-                        <w:instrText xml:space="preserve"> \* MERGEFORMAT </w:instrText>
                       </w:r>
                       <w:r>
                         <w:rPr>
@@ -1282,7 +1282,7 @@
                     <pic:cNvPicPr/>
                   </pic:nvPicPr>
                   <pic:blipFill>
-                    <a:blip r:embed="rId8"/>
+                    <a:blip r:embed="rId9"/>
                     <a:stretch>
                       <a:fillRect/>
                     </a:stretch>
@@ -1335,7 +1335,7 @@
     </w:p>
     <w:p>
       <w:pPr>
-        <w:pStyle w:val="Nagwek1"/>
+        <w:pStyle w:val="Nagwek2"/>
       </w:pPr>
       <w:r>
         <w:fldChar w:fldCharType="begin"/>
@@ -1371,7 +1371,7 @@
     </w:p>
     <w:p>
       <w:pPr>
-        <w:pStyle w:val="Nagwek1"/>
+        <w:pStyle w:val="Nagwek2"/>
       </w:pPr>
       <w:r>
         <w:fldChar w:fldCharType="begin"/>
@@ -1411,9 +1411,10 @@
     <w:bookmarkStart w:id="11" w:name="_Ref78802659"/>
     <w:p>
       <w:pPr>
-        <w:pStyle w:val="Nagwek1"/>
+        <w:pStyle w:val="Nagwek2"/>
         <w:rPr>
           <w:color w:val="B4C6E7" w:themeColor="accent1" w:themeTint="66"/>
+          <w:lang w:val="en-US"/>
         </w:rPr>
       </w:pPr>
       <w:r>
@@ -1426,6 +1427,7 @@
       <w:r>
         <w:rPr>
           <w:color w:val="B4C6E7" w:themeColor="accent1" w:themeTint="66"/>
+          <w:lang w:val="en-US"/>
         </w:rPr>
         <w:instrText xml:space="preserve"> REF SE \h </w:instrText>
       </w:r>
@@ -1443,6 +1445,8 @@
       <w:r>
         <w:rPr>
           <w:color w:val="B4C6E7" w:themeColor="accent1" w:themeTint="66"/>
+          <w:sz w:val="32"/>
+          <w:szCs w:val="32"/>
         </w:rPr>
         <w:t>Solution Explorer</w:t>
       </w:r>
@@ -1456,7 +1460,41 @@
     </w:p>
     <w:p>
       <w:r>
-        <w:t xml:space="preserve">Z ang. eksplorator rozwiązań. Zawiera </w:t>
+        <w:rPr>
+          <w:lang w:val="en-US"/>
+        </w:rPr>
+        <w:t xml:space="preserve">Z ang. </w:t>
+      </w:r>
+      <w:proofErr w:type="spellStart"/>
+      <w:r>
+        <w:rPr>
+          <w:lang w:val="en-US"/>
+        </w:rPr>
+        <w:t>eksplorator</w:t>
+      </w:r>
+      <w:proofErr w:type="spellEnd"/>
+      <w:r>
+        <w:rPr>
+          <w:lang w:val="en-US"/>
+        </w:rPr>
+        <w:t xml:space="preserve"> </w:t>
+      </w:r>
+      <w:proofErr w:type="spellStart"/>
+      <w:r>
+        <w:rPr>
+          <w:lang w:val="en-US"/>
+        </w:rPr>
+        <w:t>rozwiązań</w:t>
+      </w:r>
+      <w:proofErr w:type="spellEnd"/>
+      <w:r>
+        <w:rPr>
+          <w:lang w:val="en-US"/>
+        </w:rPr>
+        <w:t xml:space="preserve">. </w:t>
+      </w:r>
+      <w:r>
+        <w:t xml:space="preserve">Zawiera </w:t>
       </w:r>
       <w:r>
         <w:t xml:space="preserve">drzewo rozwiązania (solucji) – wszystkie składające się na nie projekty, </w:t>
@@ -1500,6 +1538,7 @@
       <w:r>
         <w:t xml:space="preserve">ang. </w:t>
       </w:r>
+      <w:proofErr w:type="spellStart"/>
       <w:r>
         <w:rPr>
           <w:i/>
@@ -1507,6 +1546,7 @@
         </w:rPr>
         <w:t>solution</w:t>
       </w:r>
+      <w:proofErr w:type="spellEnd"/>
       <w:r>
         <w:t xml:space="preserve"> – </w:t>
       </w:r>
@@ -1520,13 +1560,7 @@
         <w:t>, związanych z jedną aplikacją</w:t>
       </w:r>
       <w:r>
-        <w:t>. Głównym jej zadaniem jest grupowanie</w:t>
-      </w:r>
-      <w:r>
-        <w:t xml:space="preserve"> oraz ułatwienie zarządzania powiązanych ze sobą projektów.</w:t>
-      </w:r>
-      <w:r>
-        <w:t xml:space="preserve"> Solucja może </w:t>
+        <w:t xml:space="preserve">. Głównym jej zadaniem jest grupowanie oraz ułatwienie zarządzania powiązanych ze sobą projektów. Solucja może </w:t>
       </w:r>
       <w:r>
         <w:t xml:space="preserve">być pusta (nie zawiera żadnego projektu - kodu), lub </w:t>
@@ -1580,6 +1614,7 @@
       <w:r>
         <w:t xml:space="preserve">(ang. </w:t>
       </w:r>
+      <w:proofErr w:type="spellStart"/>
       <w:r>
         <w:rPr>
           <w:i/>
@@ -1587,6 +1622,7 @@
         </w:rPr>
         <w:t>project</w:t>
       </w:r>
+      <w:proofErr w:type="spellEnd"/>
       <w:r>
         <w:t xml:space="preserve">) </w:t>
       </w:r>
@@ -1623,26 +1659,37 @@
       <w:r>
         <w:t xml:space="preserve"> jest to pierwszy projekt budowany w danej solucji. Musi być to projekt wykonywalny (np. </w:t>
       </w:r>
+      <w:proofErr w:type="spellStart"/>
       <w:r>
         <w:rPr>
           <w:i/>
           <w:iCs/>
         </w:rPr>
-        <w:t>Consol Application</w:t>
-      </w:r>
-      <w:r>
-        <w:t xml:space="preserve"> – aplikacja konsolowa). Nie może nim być np. biblioteka</w:t>
-      </w:r>
-      <w:r>
-        <w:t xml:space="preserve"> (ang. </w:t>
-      </w:r>
+        <w:t>Consol</w:t>
+      </w:r>
+      <w:proofErr w:type="spellEnd"/>
       <w:r>
         <w:rPr>
           <w:i/>
           <w:iCs/>
         </w:rPr>
+        <w:t xml:space="preserve"> Application</w:t>
+      </w:r>
+      <w:r>
+        <w:t xml:space="preserve"> – aplikacja konsolowa). Nie może nim być np. biblioteka</w:t>
+      </w:r>
+      <w:r>
+        <w:t xml:space="preserve"> (ang. </w:t>
+      </w:r>
+      <w:proofErr w:type="spellStart"/>
+      <w:r>
+        <w:rPr>
+          <w:i/>
+          <w:iCs/>
+        </w:rPr>
         <w:t>library</w:t>
       </w:r>
+      <w:proofErr w:type="spellEnd"/>
       <w:r>
         <w:t xml:space="preserve">). </w:t>
       </w:r>
@@ -1664,31 +1711,7 @@
             <w:color w:val="auto"/>
             <w:u w:val="none"/>
           </w:rPr>
-          <w:t xml:space="preserve">obrazku </w:t>
-        </w:r>
-        <w:r>
-          <w:rPr>
-            <w:rStyle w:val="Hipercze"/>
-            <w:color w:val="auto"/>
-            <w:u w:val="none"/>
-          </w:rPr>
-          <w:t>p</w:t>
-        </w:r>
-        <w:r>
-          <w:rPr>
-            <w:rStyle w:val="Hipercze"/>
-            <w:color w:val="auto"/>
-            <w:u w:val="none"/>
-          </w:rPr>
-          <w:t>o</w:t>
-        </w:r>
-        <w:r>
-          <w:rPr>
-            <w:rStyle w:val="Hipercze"/>
-            <w:color w:val="auto"/>
-            <w:u w:val="none"/>
-          </w:rPr>
-          <w:t>wyżej</w:t>
+          <w:t>obrazku powyżej</w:t>
         </w:r>
       </w:hyperlink>
       <w:r>
@@ -1697,6 +1720,7 @@
       <w:r>
         <w:t>zawiera tylko jeden projekt (</w:t>
       </w:r>
+      <w:proofErr w:type="spellStart"/>
       <w:r>
         <w:rPr>
           <w:i/>
@@ -1704,6 +1728,7 @@
         </w:rPr>
         <w:t>HelloWorld</w:t>
       </w:r>
+      <w:proofErr w:type="spellEnd"/>
       <w:r>
         <w:t>)</w:t>
       </w:r>
@@ -1713,75 +1738,69 @@
       <w:r>
         <w:t xml:space="preserve"> Nowe projekty można dodać do solucji poprzez kliknięcie jej nazwy, w oknie eksploratora rozwiązań, prawym przyciskiem myszki, a następnie wybranie </w:t>
       </w:r>
+      <w:proofErr w:type="spellStart"/>
       <w:r>
         <w:rPr>
           <w:b/>
           <w:bCs/>
         </w:rPr>
-        <w:t>Add -&gt; New Project...</w:t>
-      </w:r>
-      <w:r>
-        <w:t xml:space="preserve"> Projekt startowy można natomiast zmienić klikając w Solution Explorerze nazwę projektu, który chcemy ustawić jako projekt startowy, prawym przyciskiem myszki, a następnie wybierając </w:t>
-      </w:r>
+        <w:t>Add</w:t>
+      </w:r>
+      <w:proofErr w:type="spellEnd"/>
       <w:r>
         <w:rPr>
           <w:b/>
           <w:bCs/>
         </w:rPr>
-        <w:t>Set as Startup Project</w:t>
-      </w:r>
-      <w:r>
-        <w:t>.</w:t>
-      </w:r>
-      <w:r>
-        <w:t xml:space="preserve"> W eksploratorze rozwiązań można również dodawać do projektu nowe pliki, klasy, foldery itd. (prawy przycisk myszki na nazwę projektu, następnie </w:t>
+        <w:t xml:space="preserve"> -&gt; New Project...</w:t>
+      </w:r>
+      <w:r>
+        <w:t xml:space="preserve"> Projekt startowy można natomiast zmienić klikając w Solution Explorerze nazwę projektu, który chcemy ustawić jako projekt startowy, prawym przyciskiem myszki, a następnie wybierając </w:t>
       </w:r>
       <w:r>
         <w:rPr>
           <w:b/>
           <w:bCs/>
         </w:rPr>
-        <w:t>Add -&gt; New Item...</w:t>
-      </w:r>
-      <w:r>
-        <w:t>/</w:t>
-      </w:r>
+        <w:t>Set as Startup Project</w:t>
+      </w:r>
+      <w:r>
+        <w:t>.</w:t>
+      </w:r>
+      <w:r>
+        <w:t xml:space="preserve"> W eksploratorze rozwiązań można również dodawać do projektu nowe pliki, klasy, foldery itd. (prawy przycisk myszki na nazwę projektu, następnie </w:t>
+      </w:r>
+      <w:proofErr w:type="spellStart"/>
       <w:r>
         <w:rPr>
           <w:b/>
           <w:bCs/>
         </w:rPr>
-        <w:t>Class...</w:t>
-      </w:r>
-      <w:r>
-        <w:t>/</w:t>
-      </w:r>
+        <w:t>Add</w:t>
+      </w:r>
+      <w:proofErr w:type="spellEnd"/>
       <w:r>
         <w:rPr>
           <w:b/>
           <w:bCs/>
         </w:rPr>
-        <w:t>New Folder</w:t>
-      </w:r>
-      <w:r>
-        <w:t>/itd.). Podobnie można tu również zmieniać nazwy plików/projektów (</w:t>
-      </w:r>
+        <w:t xml:space="preserve"> -&gt; New </w:t>
+      </w:r>
+      <w:proofErr w:type="spellStart"/>
       <w:r>
         <w:rPr>
           <w:b/>
           <w:bCs/>
         </w:rPr>
-        <w:t>Rename</w:t>
-      </w:r>
-      <w:r>
-        <w:t>), usuwać je z solucji (</w:t>
-      </w:r>
+        <w:t>Item</w:t>
+      </w:r>
+      <w:proofErr w:type="spellEnd"/>
       <w:r>
         <w:rPr>
           <w:b/>
           <w:bCs/>
         </w:rPr>
-        <w:t>Remove</w:t>
+        <w:t>...</w:t>
       </w:r>
       <w:r>
         <w:t>/</w:t>
@@ -1791,8 +1810,54 @@
           <w:b/>
           <w:bCs/>
         </w:rPr>
+        <w:t>Class...</w:t>
+      </w:r>
+      <w:r>
+        <w:t>/</w:t>
+      </w:r>
+      <w:r>
+        <w:rPr>
+          <w:b/>
+          <w:bCs/>
+        </w:rPr>
+        <w:t>New Folder</w:t>
+      </w:r>
+      <w:r>
+        <w:t>/itd.). Podobnie można tu również zmieniać nazwy plików/projektów (</w:t>
+      </w:r>
+      <w:proofErr w:type="spellStart"/>
+      <w:r>
+        <w:rPr>
+          <w:b/>
+          <w:bCs/>
+        </w:rPr>
+        <w:t>Rename</w:t>
+      </w:r>
+      <w:proofErr w:type="spellEnd"/>
+      <w:r>
+        <w:t>), usuwać je z solucji (</w:t>
+      </w:r>
+      <w:proofErr w:type="spellStart"/>
+      <w:r>
+        <w:rPr>
+          <w:b/>
+          <w:bCs/>
+        </w:rPr>
+        <w:t>Remove</w:t>
+      </w:r>
+      <w:proofErr w:type="spellEnd"/>
+      <w:r>
+        <w:t>/</w:t>
+      </w:r>
+      <w:proofErr w:type="spellStart"/>
+      <w:r>
+        <w:rPr>
+          <w:b/>
+          <w:bCs/>
+        </w:rPr>
         <w:t>Delete</w:t>
       </w:r>
+      <w:proofErr w:type="spellEnd"/>
       <w:r>
         <w:t>) i wiele, wiele innych</w:t>
       </w:r>
@@ -1802,7 +1867,7 @@
     </w:p>
     <w:p>
       <w:pPr>
-        <w:pStyle w:val="Nagwek1"/>
+        <w:pStyle w:val="Nagwek2"/>
         <w:rPr>
           <w:color w:val="FFD966" w:themeColor="accent4" w:themeTint="99"/>
         </w:rPr>
@@ -1817,7 +1882,7 @@
         <w:rPr>
           <w:color w:val="FFD966" w:themeColor="accent4" w:themeTint="99"/>
         </w:rPr>
-        <w:instrText xml:space="preserve"> REF PN \h </w:instrText>
+        <w:instrText xml:space="preserve"> REF PN \h  \* MERGEFORMAT </w:instrText>
       </w:r>
       <w:r>
         <w:rPr>
@@ -1828,24 +1893,18 @@
         <w:rPr>
           <w:color w:val="FFD966" w:themeColor="accent4" w:themeTint="99"/>
         </w:rPr>
-        <w:instrText xml:space="preserve"> \* MERGEFORMAT </w:instrText>
-      </w:r>
+        <w:fldChar w:fldCharType="separate"/>
+      </w:r>
+      <w:bookmarkStart w:id="12" w:name="_Ref80111527"/>
       <w:r>
         <w:rPr>
           <w:color w:val="FFD966" w:themeColor="accent4" w:themeTint="99"/>
         </w:rPr>
-        <w:fldChar w:fldCharType="separate"/>
-      </w:r>
-      <w:bookmarkStart w:id="12" w:name="_Ref80111527"/>
+        <w:t>Pasek narzędzi</w:t>
+      </w:r>
       <w:r>
         <w:rPr>
           <w:color w:val="FFD966" w:themeColor="accent4" w:themeTint="99"/>
-        </w:rPr>
-        <w:t>Pasek narzędzi</w:t>
-      </w:r>
-      <w:r>
-        <w:rPr>
-          <w:color w:val="FFE599" w:themeColor="accent4" w:themeTint="66"/>
           <w:sz w:val="14"/>
           <w:szCs w:val="14"/>
           <w14:textOutline w14:w="9525" w14:cap="rnd" w14:cmpd="sng" w14:algn="ctr">
@@ -1854,7 +1913,7 @@
             <w14:bevel/>
           </w14:textOutline>
         </w:rPr>
-        <w:t xml:space="preserve">  </w:t>
+        <w:t xml:space="preserve">   </w:t>
       </w:r>
       <w:bookmarkEnd w:id="12"/>
       <w:r>
@@ -1932,7 +1991,30 @@
         <w:t xml:space="preserve"> Po lewej stronie paska znajdują się jeszcze dwa przyciski: </w:t>
       </w:r>
       <w:r>
-        <w:t>do współpracy z innymi programistami w czasie rzeczywistym (Visual Studio Live Share) oraz do komunikacji z wytwórcą IDE.</w:t>
+        <w:t xml:space="preserve">do współpracy z innymi programistami w czasie rzeczywistym (Visual Studio Live </w:t>
+      </w:r>
+      <w:proofErr w:type="spellStart"/>
+      <w:r>
+        <w:t>Share</w:t>
+      </w:r>
+      <w:proofErr w:type="spellEnd"/>
+      <w:r>
+        <w:t>) oraz do komunikacji z wytwórcą IDE.</w:t>
+      </w:r>
+    </w:p>
+    <w:p>
+      <w:pPr>
+        <w:pStyle w:val="Nagwek1"/>
+        <w:rPr>
+          <w:color w:val="auto"/>
+        </w:rPr>
+      </w:pPr>
+      <w:r>
+        <w:rPr>
+          <w:color w:val="auto"/>
+        </w:rPr>
+        <w:lastRenderedPageBreak/>
+        <w:t>Okno programu Visual Studio podczas działania aplikacji</w:t>
       </w:r>
     </w:p>
     <w:p>
@@ -1943,7 +2025,6 @@
         <w:rPr>
           <w:noProof/>
         </w:rPr>
-        <w:lastRenderedPageBreak/>
         <mc:AlternateContent>
           <mc:Choice Requires="wps">
             <w:drawing>
@@ -2002,7 +2083,7 @@
                                 <w:sz w:val="20"/>
                                 <w:szCs w:val="20"/>
                               </w:rPr>
-                              <w:instrText xml:space="preserve"> REF _Ref80992416 \h </w:instrText>
+                              <w:instrText xml:space="preserve"> REF _Ref80992416 \h  \* MERGEFORMAT </w:instrText>
                             </w:r>
                             <w:r>
                               <w:rPr>
@@ -2017,7 +2098,7 @@
                                 <w:sz w:val="20"/>
                                 <w:szCs w:val="20"/>
                               </w:rPr>
-                              <w:instrText xml:space="preserve"> \* MERGEFORMAT </w:instrText>
+                              <w:fldChar w:fldCharType="separate"/>
                             </w:r>
                             <w:r>
                               <w:rPr>
@@ -2025,16 +2106,9 @@
                                 <w:sz w:val="20"/>
                                 <w:szCs w:val="20"/>
                               </w:rPr>
-                              <w:fldChar w:fldCharType="separate"/>
-                            </w:r>
-                            <w:r>
-                              <w:rPr>
-                                <w:color w:val="ED7D31" w:themeColor="accent2"/>
-                                <w:sz w:val="20"/>
-                                <w:szCs w:val="20"/>
-                              </w:rPr>
                               <w:t xml:space="preserve">Szybkie akcje (ang. </w:t>
                             </w:r>
+                            <w:proofErr w:type="spellStart"/>
                             <w:r>
                               <w:rPr>
                                 <w:i/>
@@ -2043,8 +2117,31 @@
                                 <w:sz w:val="20"/>
                                 <w:szCs w:val="20"/>
                               </w:rPr>
-                              <w:t>Quick Actions</w:t>
-                            </w:r>
+                              <w:t>Quick</w:t>
+                            </w:r>
+                            <w:proofErr w:type="spellEnd"/>
+                            <w:r>
+                              <w:rPr>
+                                <w:i/>
+                                <w:iCs/>
+                                <w:color w:val="ED7D31" w:themeColor="accent2"/>
+                                <w:sz w:val="20"/>
+                                <w:szCs w:val="20"/>
+                              </w:rPr>
+                              <w:t xml:space="preserve"> </w:t>
+                            </w:r>
+                            <w:proofErr w:type="spellStart"/>
+                            <w:r>
+                              <w:rPr>
+                                <w:i/>
+                                <w:iCs/>
+                                <w:color w:val="ED7D31" w:themeColor="accent2"/>
+                                <w:sz w:val="20"/>
+                                <w:szCs w:val="20"/>
+                              </w:rPr>
+                              <w:t>Actions</w:t>
+                            </w:r>
+                            <w:proofErr w:type="spellEnd"/>
                             <w:r>
                               <w:rPr>
                                 <w:color w:val="ED7D31" w:themeColor="accent2"/>
@@ -2111,7 +2208,7 @@
                           <w:sz w:val="20"/>
                           <w:szCs w:val="20"/>
                         </w:rPr>
-                        <w:instrText xml:space="preserve"> REF _Ref80992416 \h </w:instrText>
+                        <w:instrText xml:space="preserve"> REF _Ref80992416 \h  \* MERGEFORMAT </w:instrText>
                       </w:r>
                       <w:r>
                         <w:rPr>
@@ -2126,7 +2223,7 @@
                           <w:sz w:val="20"/>
                           <w:szCs w:val="20"/>
                         </w:rPr>
-                        <w:instrText xml:space="preserve"> \* MERGEFORMAT </w:instrText>
+                        <w:fldChar w:fldCharType="separate"/>
                       </w:r>
                       <w:r>
                         <w:rPr>
@@ -2134,16 +2231,9 @@
                           <w:sz w:val="20"/>
                           <w:szCs w:val="20"/>
                         </w:rPr>
-                        <w:fldChar w:fldCharType="separate"/>
-                      </w:r>
-                      <w:r>
-                        <w:rPr>
-                          <w:color w:val="ED7D31" w:themeColor="accent2"/>
-                          <w:sz w:val="20"/>
-                          <w:szCs w:val="20"/>
-                        </w:rPr>
                         <w:t xml:space="preserve">Szybkie akcje (ang. </w:t>
                       </w:r>
+                      <w:proofErr w:type="spellStart"/>
                       <w:r>
                         <w:rPr>
                           <w:i/>
@@ -2152,8 +2242,31 @@
                           <w:sz w:val="20"/>
                           <w:szCs w:val="20"/>
                         </w:rPr>
-                        <w:t>Quick Actions</w:t>
-                      </w:r>
+                        <w:t>Quick</w:t>
+                      </w:r>
+                      <w:proofErr w:type="spellEnd"/>
+                      <w:r>
+                        <w:rPr>
+                          <w:i/>
+                          <w:iCs/>
+                          <w:color w:val="ED7D31" w:themeColor="accent2"/>
+                          <w:sz w:val="20"/>
+                          <w:szCs w:val="20"/>
+                        </w:rPr>
+                        <w:t xml:space="preserve"> </w:t>
+                      </w:r>
+                      <w:proofErr w:type="spellStart"/>
+                      <w:r>
+                        <w:rPr>
+                          <w:i/>
+                          <w:iCs/>
+                          <w:color w:val="ED7D31" w:themeColor="accent2"/>
+                          <w:sz w:val="20"/>
+                          <w:szCs w:val="20"/>
+                        </w:rPr>
+                        <w:t>Actions</w:t>
+                      </w:r>
+                      <w:proofErr w:type="spellEnd"/>
                       <w:r>
                         <w:rPr>
                           <w:color w:val="ED7D31" w:themeColor="accent2"/>
@@ -2249,6 +2362,7 @@
                                 <w:sz w:val="20"/>
                                 <w:szCs w:val="20"/>
                               </w:rPr>
+                              <w:instrText xml:space="preserve"> \* MERGEFORMAT </w:instrText>
                             </w:r>
                             <w:r>
                               <w:rPr>
@@ -2256,7 +2370,6 @@
                                 <w:sz w:val="20"/>
                                 <w:szCs w:val="20"/>
                               </w:rPr>
-                              <w:instrText xml:space="preserve"> \* MERGEFORMAT </w:instrText>
                             </w:r>
                             <w:r>
                               <w:rPr>
@@ -2274,6 +2387,7 @@
                               </w:rPr>
                               <w:t xml:space="preserve">Punkt przerwania pracy programu (ang. </w:t>
                             </w:r>
+                            <w:proofErr w:type="spellStart"/>
                             <w:r>
                               <w:rPr>
                                 <w:i/>
@@ -2284,6 +2398,7 @@
                               </w:rPr>
                               <w:t>Breakpoint</w:t>
                             </w:r>
+                            <w:proofErr w:type="spellEnd"/>
                             <w:r>
                               <w:rPr>
                                 <w:color w:val="BF8F00" w:themeColor="accent4" w:themeShade="BF"/>
@@ -2352,6 +2467,7 @@
                           <w:sz w:val="20"/>
                           <w:szCs w:val="20"/>
                         </w:rPr>
+                        <w:instrText xml:space="preserve"> \* MERGEFORMAT </w:instrText>
                       </w:r>
                       <w:r>
                         <w:rPr>
@@ -2359,7 +2475,6 @@
                           <w:sz w:val="20"/>
                           <w:szCs w:val="20"/>
                         </w:rPr>
-                        <w:instrText xml:space="preserve"> \* MERGEFORMAT </w:instrText>
                       </w:r>
                       <w:r>
                         <w:rPr>
@@ -2377,6 +2492,7 @@
                         </w:rPr>
                         <w:t xml:space="preserve">Punkt przerwania pracy programu (ang. </w:t>
                       </w:r>
+                      <w:proofErr w:type="spellStart"/>
                       <w:r>
                         <w:rPr>
                           <w:i/>
@@ -2387,6 +2503,7 @@
                         </w:rPr>
                         <w:t>Breakpoint</w:t>
                       </w:r>
+                      <w:proofErr w:type="spellEnd"/>
                       <w:r>
                         <w:rPr>
                           <w:color w:val="BF8F00" w:themeColor="accent4" w:themeShade="BF"/>
@@ -2639,7 +2756,7 @@
                                 <w:sz w:val="32"/>
                                 <w:szCs w:val="32"/>
                               </w:rPr>
-                              <w:instrText xml:space="preserve"> REF _Ref80990244 \h </w:instrText>
+                              <w:instrText xml:space="preserve"> REF _Ref80990244 \h  \* MERGEFORMAT </w:instrText>
                             </w:r>
                             <w:r>
                               <w:rPr>
@@ -2647,14 +2764,6 @@
                                 <w:sz w:val="32"/>
                                 <w:szCs w:val="32"/>
                               </w:rPr>
-                            </w:r>
-                            <w:r>
-                              <w:rPr>
-                                <w:color w:val="FF0000"/>
-                                <w:sz w:val="32"/>
-                                <w:szCs w:val="32"/>
-                              </w:rPr>
-                              <w:instrText xml:space="preserve"> \* MERGEFORMAT </w:instrText>
                             </w:r>
                             <w:r>
                               <w:rPr>
@@ -2680,8 +2789,20 @@
                                 <w:sz w:val="32"/>
                                 <w:szCs w:val="32"/>
                               </w:rPr>
-                              <w:t>Immediate Window</w:t>
-                            </w:r>
+                              <w:t xml:space="preserve">Immediate </w:t>
+                            </w:r>
+                            <w:proofErr w:type="spellStart"/>
+                            <w:r>
+                              <w:rPr>
+                                <w:i/>
+                                <w:iCs/>
+                                <w:color w:val="FF0000"/>
+                                <w:sz w:val="32"/>
+                                <w:szCs w:val="32"/>
+                              </w:rPr>
+                              <w:t>Window</w:t>
+                            </w:r>
+                            <w:proofErr w:type="spellEnd"/>
                             <w:r>
                               <w:rPr>
                                 <w:color w:val="FF0000"/>
@@ -2744,7 +2865,7 @@
                           <w:sz w:val="32"/>
                           <w:szCs w:val="32"/>
                         </w:rPr>
-                        <w:instrText xml:space="preserve"> REF _Ref80990244 \h </w:instrText>
+                        <w:instrText xml:space="preserve"> REF _Ref80990244 \h  \* MERGEFORMAT </w:instrText>
                       </w:r>
                       <w:r>
                         <w:rPr>
@@ -2752,14 +2873,6 @@
                           <w:sz w:val="32"/>
                           <w:szCs w:val="32"/>
                         </w:rPr>
-                      </w:r>
-                      <w:r>
-                        <w:rPr>
-                          <w:color w:val="FF0000"/>
-                          <w:sz w:val="32"/>
-                          <w:szCs w:val="32"/>
-                        </w:rPr>
-                        <w:instrText xml:space="preserve"> \* MERGEFORMAT </w:instrText>
                       </w:r>
                       <w:r>
                         <w:rPr>
@@ -2785,8 +2898,20 @@
                           <w:sz w:val="32"/>
                           <w:szCs w:val="32"/>
                         </w:rPr>
-                        <w:t>Immediate Window</w:t>
-                      </w:r>
+                        <w:t xml:space="preserve">Immediate </w:t>
+                      </w:r>
+                      <w:proofErr w:type="spellStart"/>
+                      <w:r>
+                        <w:rPr>
+                          <w:i/>
+                          <w:iCs/>
+                          <w:color w:val="FF0000"/>
+                          <w:sz w:val="32"/>
+                          <w:szCs w:val="32"/>
+                        </w:rPr>
+                        <w:t>Window</w:t>
+                      </w:r>
+                      <w:proofErr w:type="spellEnd"/>
                       <w:r>
                         <w:rPr>
                           <w:color w:val="FF0000"/>
@@ -2905,6 +3030,7 @@
                                 <w:sz w:val="32"/>
                                 <w:szCs w:val="32"/>
                               </w:rPr>
+                              <w:instrText xml:space="preserve"> \* MERGEFORMAT </w:instrText>
                             </w:r>
                             <w:r>
                               <w:rPr>
@@ -2912,7 +3038,6 @@
                                 <w:sz w:val="32"/>
                                 <w:szCs w:val="32"/>
                               </w:rPr>
-                              <w:instrText xml:space="preserve"> \* MERGEFORMAT </w:instrText>
                             </w:r>
                             <w:r>
                               <w:rPr>
@@ -2998,6 +3123,7 @@
                           <w:sz w:val="32"/>
                           <w:szCs w:val="32"/>
                         </w:rPr>
+                        <w:instrText xml:space="preserve"> \* MERGEFORMAT </w:instrText>
                       </w:r>
                       <w:r>
                         <w:rPr>
@@ -3005,7 +3131,6 @@
                           <w:sz w:val="32"/>
                           <w:szCs w:val="32"/>
                         </w:rPr>
-                        <w:instrText xml:space="preserve"> \* MERGEFORMAT </w:instrText>
                       </w:r>
                       <w:r>
                         <w:rPr>
@@ -3145,8 +3270,8 @@
                             <w:r>
                               <w:rPr>
                                 <w:color w:val="8EAADB" w:themeColor="accent1" w:themeTint="99"/>
-                                <w:sz w:val="32"/>
-                                <w:szCs w:val="32"/>
+                                <w:sz w:val="26"/>
+                                <w:szCs w:val="26"/>
                               </w:rPr>
                               <w:t>Narzędzia diagnostyczne</w:t>
                             </w:r>
@@ -3230,8 +3355,8 @@
                       <w:r>
                         <w:rPr>
                           <w:color w:val="8EAADB" w:themeColor="accent1" w:themeTint="99"/>
-                          <w:sz w:val="32"/>
-                          <w:szCs w:val="32"/>
+                          <w:sz w:val="26"/>
+                          <w:szCs w:val="26"/>
                         </w:rPr>
                         <w:t>Narzędzia diagnostyczne</w:t>
                       </w:r>
@@ -3272,7 +3397,7 @@
                     <pic:cNvPicPr/>
                   </pic:nvPicPr>
                   <pic:blipFill>
-                    <a:blip r:embed="rId9" cstate="print">
+                    <a:blip r:embed="rId10" cstate="print">
                       <a:extLst>
                         <a:ext uri="{28A0092B-C50C-407E-A947-70E740481C1C}">
                           <a14:useLocalDpi xmlns:a14="http://schemas.microsoft.com/office/drawing/2010/main" val="0"/>
@@ -3333,18 +3458,38 @@
     </w:p>
     <w:p>
       <w:pPr>
-        <w:pStyle w:val="Nagwek1"/>
+        <w:pStyle w:val="Nagwek2"/>
+        <w:rPr>
+          <w:color w:val="8EAADB" w:themeColor="accent1" w:themeTint="99"/>
+        </w:rPr>
       </w:pPr>
       <w:r>
+        <w:rPr>
+          <w:color w:val="8EAADB" w:themeColor="accent1" w:themeTint="99"/>
+        </w:rPr>
         <w:fldChar w:fldCharType="begin"/>
       </w:r>
       <w:r>
+        <w:rPr>
+          <w:color w:val="8EAADB" w:themeColor="accent1" w:themeTint="99"/>
+        </w:rPr>
         <w:instrText xml:space="preserve"> REF ND \h </w:instrText>
       </w:r>
       <w:r>
+        <w:rPr>
+          <w:color w:val="8EAADB" w:themeColor="accent1" w:themeTint="99"/>
+        </w:rPr>
         <w:instrText xml:space="preserve"> \* MERGEFORMAT </w:instrText>
       </w:r>
       <w:r>
+        <w:rPr>
+          <w:color w:val="8EAADB" w:themeColor="accent1" w:themeTint="99"/>
+        </w:rPr>
+      </w:r>
+      <w:r>
+        <w:rPr>
+          <w:color w:val="8EAADB" w:themeColor="accent1" w:themeTint="99"/>
+        </w:rPr>
         <w:fldChar w:fldCharType="separate"/>
       </w:r>
       <w:bookmarkStart w:id="23" w:name="_Ref80987571"/>
@@ -3356,6 +3501,9 @@
       </w:r>
       <w:bookmarkEnd w:id="23"/>
       <w:r>
+        <w:rPr>
+          <w:color w:val="8EAADB" w:themeColor="accent1" w:themeTint="99"/>
+        </w:rPr>
         <w:fldChar w:fldCharType="end"/>
       </w:r>
     </w:p>
@@ -3366,12 +3514,21 @@
       <w:r>
         <w:t xml:space="preserve"> (ilość zajmowanej przez proces pamięci – </w:t>
       </w:r>
+      <w:proofErr w:type="spellStart"/>
       <w:r>
         <w:rPr>
           <w:i/>
           <w:iCs/>
         </w:rPr>
-        <w:t>Process Memory</w:t>
+        <w:t>Process</w:t>
+      </w:r>
+      <w:proofErr w:type="spellEnd"/>
+      <w:r>
+        <w:rPr>
+          <w:i/>
+          <w:iCs/>
+        </w:rPr>
+        <w:t xml:space="preserve"> Memory</w:t>
       </w:r>
       <w:r>
         <w:t>) oraz obciążenie procesorów (CPU)</w:t>
@@ -3382,26 +3539,48 @@
     </w:p>
     <w:p>
       <w:pPr>
-        <w:pStyle w:val="Nagwek1"/>
+        <w:pStyle w:val="Nagwek2"/>
+        <w:rPr>
+          <w:color w:val="A8D08D" w:themeColor="accent6" w:themeTint="99"/>
+        </w:rPr>
       </w:pPr>
       <w:r>
+        <w:rPr>
+          <w:color w:val="A8D08D" w:themeColor="accent6" w:themeTint="99"/>
+        </w:rPr>
         <w:fldChar w:fldCharType="begin"/>
       </w:r>
       <w:r>
+        <w:rPr>
+          <w:color w:val="A8D08D" w:themeColor="accent6" w:themeTint="99"/>
+        </w:rPr>
         <w:instrText xml:space="preserve"> REF MZ \h </w:instrText>
       </w:r>
       <w:r>
+        <w:rPr>
+          <w:color w:val="A8D08D" w:themeColor="accent6" w:themeTint="99"/>
+        </w:rPr>
+      </w:r>
+      <w:r>
+        <w:rPr>
+          <w:color w:val="A8D08D" w:themeColor="accent6" w:themeTint="99"/>
+        </w:rPr>
         <w:fldChar w:fldCharType="separate"/>
       </w:r>
       <w:bookmarkStart w:id="24" w:name="_Ref80988934"/>
       <w:r>
         <w:rPr>
           <w:color w:val="A8D08D" w:themeColor="accent6" w:themeTint="99"/>
+          <w:sz w:val="32"/>
+          <w:szCs w:val="32"/>
         </w:rPr>
         <w:t>Monitor zmiennych</w:t>
       </w:r>
       <w:bookmarkEnd w:id="24"/>
       <w:r>
+        <w:rPr>
+          <w:color w:val="A8D08D" w:themeColor="accent6" w:themeTint="99"/>
+        </w:rPr>
         <w:fldChar w:fldCharType="end"/>
       </w:r>
     </w:p>
@@ -3424,6 +3603,7 @@
           <w:numId w:val="3"/>
         </w:numPr>
       </w:pPr>
+      <w:proofErr w:type="spellStart"/>
       <w:r>
         <w:rPr>
           <w:i/>
@@ -3431,6 +3611,7 @@
         </w:rPr>
         <w:t>Autos</w:t>
       </w:r>
+      <w:proofErr w:type="spellEnd"/>
       <w:r>
         <w:t xml:space="preserve"> – pokazuje tylko zmienne używane w pobliżu aktualnie wykonywanej instrukcji,</w:t>
       </w:r>
@@ -3443,6 +3624,7 @@
           <w:numId w:val="3"/>
         </w:numPr>
       </w:pPr>
+      <w:proofErr w:type="spellStart"/>
       <w:r>
         <w:rPr>
           <w:i/>
@@ -3450,6 +3632,7 @@
         </w:rPr>
         <w:t>Locals</w:t>
       </w:r>
+      <w:proofErr w:type="spellEnd"/>
       <w:r>
         <w:t xml:space="preserve"> – lista wszystkich zmiennych lokalnych,</w:t>
       </w:r>
@@ -3475,18 +3658,32 @@
     </w:p>
     <w:p>
       <w:pPr>
-        <w:pStyle w:val="Nagwek1"/>
+        <w:pStyle w:val="Nagwek2"/>
+        <w:rPr>
+          <w:color w:val="FF0000"/>
+        </w:rPr>
       </w:pPr>
       <w:r>
+        <w:rPr>
+          <w:color w:val="FF0000"/>
+        </w:rPr>
         <w:fldChar w:fldCharType="begin"/>
       </w:r>
       <w:r>
-        <w:instrText xml:space="preserve"> REF ON \h </w:instrText>
-      </w:r>
-      <w:r>
-        <w:instrText xml:space="preserve"> \* MERGEFORMAT </w:instrText>
-      </w:r>
-      <w:r>
+        <w:rPr>
+          <w:color w:val="FF0000"/>
+        </w:rPr>
+        <w:instrText xml:space="preserve"> REF ON \h  \* MERGEFORMAT </w:instrText>
+      </w:r>
+      <w:r>
+        <w:rPr>
+          <w:color w:val="FF0000"/>
+        </w:rPr>
+      </w:r>
+      <w:r>
+        <w:rPr>
+          <w:color w:val="FF0000"/>
+        </w:rPr>
         <w:fldChar w:fldCharType="separate"/>
       </w:r>
       <w:bookmarkStart w:id="25" w:name="_Ref80990244"/>
@@ -3502,16 +3699,29 @@
           <w:iCs/>
           <w:color w:val="FF0000"/>
         </w:rPr>
-        <w:t>Immediate Window</w:t>
-      </w:r>
-      <w:r>
-        <w:rPr>
+        <w:t xml:space="preserve">Immediate </w:t>
+      </w:r>
+      <w:proofErr w:type="spellStart"/>
+      <w:r>
+        <w:rPr>
+          <w:i/>
+          <w:iCs/>
           <w:color w:val="FF0000"/>
         </w:rPr>
+        <w:t>Window</w:t>
+      </w:r>
+      <w:proofErr w:type="spellEnd"/>
+      <w:r>
+        <w:rPr>
+          <w:color w:val="FF0000"/>
+        </w:rPr>
         <w:t>)</w:t>
       </w:r>
       <w:bookmarkEnd w:id="25"/>
       <w:r>
+        <w:rPr>
+          <w:color w:val="FF0000"/>
+        </w:rPr>
         <w:fldChar w:fldCharType="end"/>
       </w:r>
     </w:p>
@@ -3525,18 +3735,32 @@
     </w:p>
     <w:p>
       <w:pPr>
-        <w:pStyle w:val="Nagwek1"/>
+        <w:pStyle w:val="Nagwek2"/>
+        <w:rPr>
+          <w:color w:val="ED7D31" w:themeColor="accent2"/>
+        </w:rPr>
       </w:pPr>
       <w:r>
+        <w:rPr>
+          <w:color w:val="ED7D31" w:themeColor="accent2"/>
+        </w:rPr>
         <w:fldChar w:fldCharType="begin"/>
       </w:r>
       <w:r>
-        <w:instrText xml:space="preserve"> REF SA \h </w:instrText>
-      </w:r>
-      <w:r>
-        <w:instrText xml:space="preserve"> \* MERGEFORMAT </w:instrText>
-      </w:r>
-      <w:r>
+        <w:rPr>
+          <w:color w:val="ED7D31" w:themeColor="accent2"/>
+        </w:rPr>
+        <w:instrText xml:space="preserve"> REF SA \h  \* MERGEFORMAT </w:instrText>
+      </w:r>
+      <w:r>
+        <w:rPr>
+          <w:color w:val="ED7D31" w:themeColor="accent2"/>
+        </w:rPr>
+      </w:r>
+      <w:r>
+        <w:rPr>
+          <w:color w:val="ED7D31" w:themeColor="accent2"/>
+        </w:rPr>
         <w:fldChar w:fldCharType="separate"/>
       </w:r>
       <w:bookmarkStart w:id="26" w:name="_Ref80992416"/>
@@ -3546,44 +3770,95 @@
         </w:rPr>
         <w:t xml:space="preserve">Szybkie akcje (ang. </w:t>
       </w:r>
+      <w:proofErr w:type="spellStart"/>
       <w:r>
         <w:rPr>
           <w:i/>
           <w:iCs/>
           <w:color w:val="ED7D31" w:themeColor="accent2"/>
         </w:rPr>
-        <w:t>Quick Actions</w:t>
-      </w:r>
-      <w:r>
-        <w:rPr>
+        <w:t>Quick</w:t>
+      </w:r>
+      <w:proofErr w:type="spellEnd"/>
+      <w:r>
+        <w:rPr>
+          <w:i/>
+          <w:iCs/>
           <w:color w:val="ED7D31" w:themeColor="accent2"/>
         </w:rPr>
+        <w:t xml:space="preserve"> </w:t>
+      </w:r>
+      <w:proofErr w:type="spellStart"/>
+      <w:r>
+        <w:rPr>
+          <w:i/>
+          <w:iCs/>
+          <w:color w:val="ED7D31" w:themeColor="accent2"/>
+        </w:rPr>
+        <w:t>Actions</w:t>
+      </w:r>
+      <w:proofErr w:type="spellEnd"/>
+      <w:r>
+        <w:rPr>
+          <w:color w:val="ED7D31" w:themeColor="accent2"/>
+        </w:rPr>
         <w:t>)</w:t>
       </w:r>
       <w:bookmarkEnd w:id="26"/>
       <w:r>
+        <w:rPr>
+          <w:color w:val="ED7D31" w:themeColor="accent2"/>
+        </w:rPr>
         <w:fldChar w:fldCharType="end"/>
       </w:r>
     </w:p>
     <w:p>
       <w:r>
-        <w:t>Narzędzie proponujące zmiany w kodzie i wprowadzające je za zgodą programisty. Umożliwia ono np. poprawienie formatowania, utworzenie konstruktora klasy, obwarowanie pól klasy metodami get/set itd.</w:t>
+        <w:t xml:space="preserve">Narzędzie proponujące zmiany w kodzie i wprowadzające je za zgodą programisty. Umożliwia ono np. poprawienie formatowania, utworzenie konstruktora klasy, obwarowanie pól klasy metodami </w:t>
+      </w:r>
+      <w:proofErr w:type="spellStart"/>
+      <w:r>
+        <w:t>get</w:t>
+      </w:r>
+      <w:proofErr w:type="spellEnd"/>
+      <w:r>
+        <w:t>/set itd.</w:t>
+      </w:r>
+      <w:r>
+        <w:t xml:space="preserve"> </w:t>
+      </w:r>
+      <w:r>
+        <w:t>Ikona jest widoczna zarówno podczas pisania kodu, jak i w czasie pracy programu. Umożliwia ona dostęp do swoich funkcji w obu przypadkach. Wprowadzone w kodzie zmiany zostaną jednak zastosowane dopiero przy następnym uruchomieniu programu.</w:t>
       </w:r>
     </w:p>
     <w:p>
       <w:pPr>
-        <w:pStyle w:val="Nagwek1"/>
+        <w:pStyle w:val="Nagwek2"/>
+        <w:rPr>
+          <w:color w:val="BF8F00" w:themeColor="accent4" w:themeShade="BF"/>
+        </w:rPr>
       </w:pPr>
       <w:r>
+        <w:rPr>
+          <w:color w:val="BF8F00" w:themeColor="accent4" w:themeShade="BF"/>
+        </w:rPr>
         <w:fldChar w:fldCharType="begin"/>
       </w:r>
       <w:r>
-        <w:instrText xml:space="preserve"> REF Breakpoint \h </w:instrText>
-      </w:r>
-      <w:r>
-        <w:instrText xml:space="preserve"> \* MERGEFORMAT </w:instrText>
-      </w:r>
-      <w:r>
+        <w:rPr>
+          <w:color w:val="BF8F00" w:themeColor="accent4" w:themeShade="BF"/>
+        </w:rPr>
+        <w:instrText xml:space="preserve"> REF Breakpoint \h  \* MERGEFORMAT </w:instrText>
+      </w:r>
+      <w:r>
+        <w:rPr>
+          <w:color w:val="BF8F00" w:themeColor="accent4" w:themeShade="BF"/>
+        </w:rPr>
+      </w:r>
+      <w:r>
+        <w:rPr>
+          <w:color w:val="BF8F00" w:themeColor="accent4" w:themeShade="BF"/>
+        </w:rPr>
         <w:fldChar w:fldCharType="separate"/>
       </w:r>
       <w:bookmarkStart w:id="27" w:name="_Ref80992458"/>
@@ -3593,6 +3868,7 @@
         </w:rPr>
         <w:t xml:space="preserve">Punkt przerwania pracy programu (ang. </w:t>
       </w:r>
+      <w:proofErr w:type="spellStart"/>
       <w:r>
         <w:rPr>
           <w:i/>
@@ -3601,6 +3877,7 @@
         </w:rPr>
         <w:t>Breakpoint</w:t>
       </w:r>
+      <w:proofErr w:type="spellEnd"/>
       <w:r>
         <w:rPr>
           <w:color w:val="BF8F00" w:themeColor="accent4" w:themeShade="BF"/>
@@ -3609,6 +3886,9 @@
       </w:r>
       <w:bookmarkEnd w:id="27"/>
       <w:r>
+        <w:rPr>
+          <w:color w:val="BF8F00" w:themeColor="accent4" w:themeShade="BF"/>
+        </w:rPr>
         <w:fldChar w:fldCharType="end"/>
       </w:r>
     </w:p>
@@ -3617,13 +3897,37 @@
         <w:t>Zaznaczone przez programistę miejsce w kodzie, w którym wykonywanie programu będzie przerwane podczas debugowania.</w:t>
       </w:r>
       <w:r>
-        <w:t xml:space="preserve"> Breakpointy wstawia się poprzez kliknięcie lewym przyciskiem myszki na szary pasek po lewej stronie okna edytora kodu na wysokości linii prze</w:t>
+        <w:t xml:space="preserve"> </w:t>
+      </w:r>
+      <w:proofErr w:type="spellStart"/>
+      <w:r>
+        <w:t>Breakpointy</w:t>
+      </w:r>
+      <w:proofErr w:type="spellEnd"/>
+      <w:r>
+        <w:t xml:space="preserve"> wstawia się poprzez kliknięcie lewym przyciskiem myszki na szary </w:t>
+      </w:r>
+      <w:r>
+        <w:lastRenderedPageBreak/>
+        <w:t>pasek po lewej stronie okna edytora kodu na wysokości linii prze</w:t>
       </w:r>
       <w:r>
         <w:t>d</w:t>
       </w:r>
       <w:r>
         <w:t xml:space="preserve"> którą chcemy zatrzymać program.</w:t>
+      </w:r>
+      <w:r>
+        <w:t xml:space="preserve"> </w:t>
+      </w:r>
+      <w:r>
+        <w:t>Punkty przerwania pracy programu są widoczne zarówno podczas edycji kodu, jak i podczas działania aplikacji. W obu przypadkach można również wstawiać nowe punkty. Działający program zatrzyma się we wprowadzanych na bie</w:t>
+      </w:r>
+      <w:r>
+        <w:t>ż</w:t>
+      </w:r>
+      <w:r>
+        <w:t>ąco punktach o ile występują one w miejscach gdzie jeszcze się nie wykonał.</w:t>
       </w:r>
     </w:p>
     <w:sectPr>
@@ -4386,6 +4690,28 @@
       <w:szCs w:val="32"/>
     </w:rPr>
   </w:style>
+  <w:style w:type="paragraph" w:styleId="Nagwek2">
+    <w:name w:val="heading 2"/>
+    <w:basedOn w:val="Normalny"/>
+    <w:next w:val="Normalny"/>
+    <w:link w:val="Nagwek2Znak"/>
+    <w:uiPriority w:val="9"/>
+    <w:unhideWhenUsed/>
+    <w:qFormat/>
+    <w:rsid w:val="00FA0450"/>
+    <w:pPr>
+      <w:keepNext/>
+      <w:keepLines/>
+      <w:spacing w:before="40" w:after="0"/>
+      <w:outlineLvl w:val="1"/>
+    </w:pPr>
+    <w:rPr>
+      <w:rFonts w:asciiTheme="majorHAnsi" w:eastAsiaTheme="majorEastAsia" w:hAnsiTheme="majorHAnsi" w:cstheme="majorBidi"/>
+      <w:color w:val="2F5496" w:themeColor="accent1" w:themeShade="BF"/>
+      <w:sz w:val="26"/>
+      <w:szCs w:val="26"/>
+    </w:rPr>
+  </w:style>
   <w:style w:type="character" w:default="1" w:styleId="Domylnaczcionkaakapitu">
     <w:name w:val="Default Paragraph Font"/>
     <w:uiPriority w:val="1"/>
@@ -4533,6 +4859,19 @@
     <w:pPr>
       <w:spacing w:after="0" w:line="240" w:lineRule="auto"/>
     </w:pPr>
+  </w:style>
+  <w:style w:type="character" w:customStyle="1" w:styleId="Nagwek2Znak">
+    <w:name w:val="Nagłówek 2 Znak"/>
+    <w:basedOn w:val="Domylnaczcionkaakapitu"/>
+    <w:link w:val="Nagwek2"/>
+    <w:uiPriority w:val="9"/>
+    <w:rsid w:val="00FA0450"/>
+    <w:rPr>
+      <w:rFonts w:asciiTheme="majorHAnsi" w:eastAsiaTheme="majorEastAsia" w:hAnsiTheme="majorHAnsi" w:cstheme="majorBidi"/>
+      <w:color w:val="2F5496" w:themeColor="accent1" w:themeShade="BF"/>
+      <w:sz w:val="26"/>
+      <w:szCs w:val="26"/>
+    </w:rPr>
   </w:style>
 </w:styles>
 </file>

</xml_diff>

<commit_message>
Poprawa formatowania w notatkach z lekcji 8 - Jak pracować z Visual Studio.
</commit_message>
<xml_diff>
--- a/Tydzien1/Lekcja8/LEKCJA8-JakPracowacZVisualStudio.docx
+++ b/Tydzien1/Lekcja8/LEKCJA8-JakPracowacZVisualStudio.docx
@@ -254,19 +254,7 @@
           <w:rPr>
             <w:rStyle w:val="Hipercze"/>
           </w:rPr>
-          <w:t>HelloW</w:t>
-        </w:r>
-        <w:r>
-          <w:rPr>
-            <w:rStyle w:val="Hipercze"/>
-          </w:rPr>
-          <w:t>o</w:t>
-        </w:r>
-        <w:r>
-          <w:rPr>
-            <w:rStyle w:val="Hipercze"/>
-          </w:rPr>
-          <w:t>rld</w:t>
+          <w:t>HelloWorld</w:t>
         </w:r>
         <w:proofErr w:type="spellEnd"/>
       </w:hyperlink>
@@ -443,7 +431,11 @@
           </mc:Choice>
           <mc:Fallback>
             <w:pict>
-              <v:shape w14:anchorId="598E3768" id="Pole tekstowe 2" o:spid="_x0000_s1029" type="#_x0000_t202" style="position:absolute;margin-left:5.85pt;margin-top:15.6pt;width:349pt;height:6pt;z-index:251664384;visibility:visible;mso-wrap-style:square;mso-height-percent:0;mso-wrap-distance-left:9pt;mso-wrap-distance-top:0;mso-wrap-distance-right:9pt;mso-wrap-distance-bottom:0;mso-position-horizontal:absolute;mso-position-horizontal-relative:text;mso-position-vertical:absolute;mso-position-vertical-relative:text;mso-height-percent:0;mso-height-relative:margin;v-text-anchor:middle" o:gfxdata="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" fillcolor="#c5e0b3 [1305]" strokecolor="#538135 [2409]" strokeweight="1pt">
+              <v:shapetype w14:anchorId="598E3768" id="_x0000_t202" coordsize="21600,21600" o:spt="202" path="m,l,21600r21600,l21600,xe">
+                <v:stroke joinstyle="miter"/>
+                <v:path gradientshapeok="t" o:connecttype="rect"/>
+              </v:shapetype>
+              <v:shape id="Pole tekstowe 2" o:spid="_x0000_s1029" type="#_x0000_t202" style="position:absolute;margin-left:5.85pt;margin-top:15.6pt;width:349pt;height:6pt;z-index:251664384;visibility:visible;mso-wrap-style:square;mso-height-percent:0;mso-wrap-distance-left:9pt;mso-wrap-distance-top:0;mso-wrap-distance-right:9pt;mso-wrap-distance-bottom:0;mso-position-horizontal:absolute;mso-position-horizontal-relative:text;mso-position-vertical:absolute;mso-position-vertical-relative:text;mso-height-percent:0;mso-height-relative:margin;v-text-anchor:middle" o:gfxdata="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" fillcolor="#c5e0b3 [1305]" strokecolor="#538135 [2409]" strokeweight="1pt">
                 <v:fill opacity="0" color2="#a8d08d [1945]" rotate="t" angle="225" colors="0 #c5e0b4;4588f #c5e0b4" focus="100%" type="gradient"/>
                 <v:textbox inset="0,0,0,0">
                   <w:txbxContent>
@@ -876,7 +868,7 @@
                                   <w14:bevel/>
                                 </w14:textOutline>
                               </w:rPr>
-                              <w:t xml:space="preserve">   </w:t>
+                              <w:t xml:space="preserve">    </w:t>
                             </w:r>
                             <w:r>
                               <w:rPr>
@@ -1017,7 +1009,7 @@
                             <w14:bevel/>
                           </w14:textOutline>
                         </w:rPr>
-                        <w:t xml:space="preserve">   </w:t>
+                        <w:t xml:space="preserve">    </w:t>
                       </w:r>
                       <w:r>
                         <w:rPr>
@@ -1311,24 +1303,14 @@
       <w:r>
         <w:t xml:space="preserve">Rysunek </w:t>
       </w:r>
-      <w:r>
-        <w:fldChar w:fldCharType="begin"/>
-      </w:r>
-      <w:r>
-        <w:instrText xml:space="preserve"> SEQ Rysunek \* ARABIC </w:instrText>
-      </w:r>
-      <w:r>
-        <w:fldChar w:fldCharType="separate"/>
-      </w:r>
-      <w:r>
-        <w:rPr>
-          <w:noProof/>
-        </w:rPr>
-        <w:t>1</w:t>
-      </w:r>
-      <w:r>
-        <w:fldChar w:fldCharType="end"/>
-      </w:r>
+      <w:fldSimple w:instr=" SEQ Rysunek \* ARABIC ">
+        <w:r>
+          <w:rPr>
+            <w:noProof/>
+          </w:rPr>
+          <w:t>1</w:t>
+        </w:r>
+      </w:fldSimple>
       <w:r>
         <w:t xml:space="preserve"> Przykładowe okno programu Visual Studio</w:t>
       </w:r>
@@ -1447,6 +1429,7 @@
           <w:color w:val="B4C6E7" w:themeColor="accent1" w:themeTint="66"/>
           <w:sz w:val="32"/>
           <w:szCs w:val="32"/>
+          <w:lang w:val="en-US"/>
         </w:rPr>
         <w:t>Solution Explorer</w:t>
       </w:r>
@@ -1913,7 +1896,7 @@
             <w14:bevel/>
           </w14:textOutline>
         </w:rPr>
-        <w:t xml:space="preserve">   </w:t>
+        <w:t xml:space="preserve">    </w:t>
       </w:r>
       <w:bookmarkEnd w:id="12"/>
       <w:r>
@@ -3431,24 +3414,14 @@
       <w:r>
         <w:t xml:space="preserve">Rysunek </w:t>
       </w:r>
-      <w:r>
-        <w:fldChar w:fldCharType="begin"/>
-      </w:r>
-      <w:r>
-        <w:instrText xml:space="preserve"> SEQ Rysunek \* ARABIC </w:instrText>
-      </w:r>
-      <w:r>
-        <w:fldChar w:fldCharType="separate"/>
-      </w:r>
-      <w:r>
-        <w:rPr>
-          <w:noProof/>
-        </w:rPr>
-        <w:t>2</w:t>
-      </w:r>
-      <w:r>
-        <w:fldChar w:fldCharType="end"/>
-      </w:r>
+      <w:fldSimple w:instr=" SEQ Rysunek \* ARABIC ">
+        <w:r>
+          <w:rPr>
+            <w:noProof/>
+          </w:rPr>
+          <w:t>2</w:t>
+        </w:r>
+      </w:fldSimple>
       <w:r>
         <w:t xml:space="preserve"> </w:t>
       </w:r>

</xml_diff>